<commit_message>
Introduction and process description
</commit_message>
<xml_diff>
--- a/UCDPA_JohnLenehan.docx
+++ b/UCDPA_JohnLenehan.docx
@@ -1,6 +1,6 @@
 
 <file path=word/document.xml><?xml version="1.0" encoding="utf-8"?>
-<w:document xmlns:wpc="http://schemas.microsoft.com/office/word/2010/wordprocessingCanvas" xmlns:cx="http://schemas.microsoft.com/office/drawing/2014/chartex" xmlns:cx1="http://schemas.microsoft.com/office/drawing/2015/9/8/chartex" xmlns:cx2="http://schemas.microsoft.com/office/drawing/2015/10/21/chartex" xmlns:cx3="http://schemas.microsoft.com/office/drawing/2016/5/9/chartex" xmlns:cx4="http://schemas.microsoft.com/office/drawing/2016/5/10/chartex" xmlns:cx5="http://schemas.microsoft.com/office/drawing/2016/5/11/chartex" xmlns:cx6="http://schemas.microsoft.com/office/drawing/2016/5/12/chartex" xmlns:cx7="http://schemas.microsoft.com/office/drawing/2016/5/13/chartex" xmlns:cx8="http://schemas.microsoft.com/office/drawing/2016/5/14/chartex" xmlns:mc="http://schemas.openxmlformats.org/markup-compatibility/2006" xmlns:aink="http://schemas.microsoft.com/office/drawing/2016/ink" xmlns:am3d="http://schemas.microsoft.com/office/drawing/2017/model3d" xmlns:o="urn:schemas-microsoft-com:office:office" xmlns:r="http://schemas.openxmlformats.org/officeDocument/2006/relationships" xmlns:m="http://schemas.openxmlformats.org/officeDocument/2006/math" xmlns:v="urn:schemas-microsoft-com:vml" xmlns:wp14="http://schemas.microsoft.com/office/word/2010/wordprocessingDrawing" xmlns:wp="http://schemas.openxmlformats.org/drawingml/2006/wordprocessingDrawing" xmlns:w10="urn:schemas-microsoft-com:office:word" xmlns:w="http://schemas.openxmlformats.org/wordprocessingml/2006/main" xmlns:w14="http://schemas.microsoft.com/office/word/2010/wordml" xmlns:w15="http://schemas.microsoft.com/office/word/2012/wordml" xmlns:w16cex="http://schemas.microsoft.com/office/word/2018/wordml/cex" xmlns:w16cid="http://schemas.microsoft.com/office/word/2016/wordml/cid" xmlns:w16="http://schemas.microsoft.com/office/word/2018/wordml" xmlns:w16sdtdh="http://schemas.microsoft.com/office/word/2020/wordml/sdtdatahash" xmlns:w16se="http://schemas.microsoft.com/office/word/2015/wordml/symex" xmlns:wpg="http://schemas.microsoft.com/office/word/2010/wordprocessingGroup" xmlns:wpi="http://schemas.microsoft.com/office/word/2010/wordprocessingInk" xmlns:wne="http://schemas.microsoft.com/office/word/2006/wordml" xmlns:wps="http://schemas.microsoft.com/office/word/2010/wordprocessingShape" mc:Ignorable="w14 w15 w16se w16cid w16 w16cex w16sdtdh wp14">
+<w:document xmlns:wpc="http://schemas.microsoft.com/office/word/2010/wordprocessingCanvas" xmlns:cx="http://schemas.microsoft.com/office/drawing/2014/chartex" xmlns:cx1="http://schemas.microsoft.com/office/drawing/2015/9/8/chartex" xmlns:cx2="http://schemas.microsoft.com/office/drawing/2015/10/21/chartex" xmlns:cx3="http://schemas.microsoft.com/office/drawing/2016/5/9/chartex" xmlns:cx4="http://schemas.microsoft.com/office/drawing/2016/5/10/chartex" xmlns:cx5="http://schemas.microsoft.com/office/drawing/2016/5/11/chartex" xmlns:cx6="http://schemas.microsoft.com/office/drawing/2016/5/12/chartex" xmlns:cx7="http://schemas.microsoft.com/office/drawing/2016/5/13/chartex" xmlns:cx8="http://schemas.microsoft.com/office/drawing/2016/5/14/chartex" xmlns:mc="http://schemas.openxmlformats.org/markup-compatibility/2006" xmlns:aink="http://schemas.microsoft.com/office/drawing/2016/ink" xmlns:am3d="http://schemas.microsoft.com/office/drawing/2017/model3d" xmlns:o="urn:schemas-microsoft-com:office:office" xmlns:oel="http://schemas.microsoft.com/office/2019/extlst" xmlns:r="http://schemas.openxmlformats.org/officeDocument/2006/relationships" xmlns:m="http://schemas.openxmlformats.org/officeDocument/2006/math" xmlns:v="urn:schemas-microsoft-com:vml" xmlns:wp14="http://schemas.microsoft.com/office/word/2010/wordprocessingDrawing" xmlns:wp="http://schemas.openxmlformats.org/drawingml/2006/wordprocessingDrawing" xmlns:w10="urn:schemas-microsoft-com:office:word" xmlns:w="http://schemas.openxmlformats.org/wordprocessingml/2006/main" xmlns:w14="http://schemas.microsoft.com/office/word/2010/wordml" xmlns:w15="http://schemas.microsoft.com/office/word/2012/wordml" xmlns:w16cex="http://schemas.microsoft.com/office/word/2018/wordml/cex" xmlns:w16cid="http://schemas.microsoft.com/office/word/2016/wordml/cid" xmlns:w16="http://schemas.microsoft.com/office/word/2018/wordml" xmlns:w16sdtdh="http://schemas.microsoft.com/office/word/2020/wordml/sdtdatahash" xmlns:w16se="http://schemas.microsoft.com/office/word/2015/wordml/symex" xmlns:wpg="http://schemas.microsoft.com/office/word/2010/wordprocessingGroup" xmlns:wpi="http://schemas.microsoft.com/office/word/2010/wordprocessingInk" xmlns:wne="http://schemas.microsoft.com/office/word/2006/wordml" xmlns:wps="http://schemas.microsoft.com/office/word/2010/wordprocessingShape" mc:Ignorable="w14 w15 w16se w16cid w16 w16cex w16sdtdh wp14">
   <w:body>
     <w:p>
       <w:pPr>
@@ -184,95 +184,22 @@
         <w:ind w:left="100"/>
       </w:pPr>
       <w:r>
-        <w:t>(Explain</w:t>
-      </w:r>
-      <w:r>
-        <w:rPr>
-          <w:spacing w:val="-5"/>
-        </w:rPr>
-        <w:t xml:space="preserve"> </w:t>
-      </w:r>
-      <w:r>
-        <w:t>why</w:t>
-      </w:r>
-      <w:r>
-        <w:rPr>
-          <w:spacing w:val="-5"/>
-        </w:rPr>
-        <w:t xml:space="preserve"> </w:t>
-      </w:r>
-      <w:r>
-        <w:t>you</w:t>
-      </w:r>
-      <w:r>
-        <w:rPr>
-          <w:spacing w:val="-4"/>
-        </w:rPr>
-        <w:t xml:space="preserve"> </w:t>
-      </w:r>
-      <w:r>
-        <w:t>chose</w:t>
-      </w:r>
-      <w:r>
-        <w:rPr>
-          <w:spacing w:val="-5"/>
-        </w:rPr>
-        <w:t xml:space="preserve"> </w:t>
-      </w:r>
-      <w:r>
-        <w:t>this</w:t>
-      </w:r>
-      <w:r>
-        <w:rPr>
-          <w:spacing w:val="-5"/>
-        </w:rPr>
-        <w:t xml:space="preserve"> </w:t>
-      </w:r>
-      <w:r>
-        <w:t>project</w:t>
-      </w:r>
-      <w:r>
-        <w:rPr>
-          <w:spacing w:val="-4"/>
-        </w:rPr>
-        <w:t xml:space="preserve"> </w:t>
-      </w:r>
-      <w:r>
-        <w:t>use</w:t>
-      </w:r>
-      <w:r>
-        <w:rPr>
-          <w:spacing w:val="-5"/>
-        </w:rPr>
-        <w:t xml:space="preserve"> </w:t>
-      </w:r>
-      <w:r>
-        <w:t>case)</w:t>
-      </w:r>
-    </w:p>
-    <w:p>
-      <w:pPr>
-        <w:pStyle w:val="BodyText"/>
-        <w:rPr>
-          <w:sz w:val="24"/>
-        </w:rPr>
-      </w:pPr>
-    </w:p>
-    <w:p>
-      <w:pPr>
-        <w:pStyle w:val="BodyText"/>
-        <w:spacing w:before="10"/>
-        <w:rPr>
-          <w:sz w:val="35"/>
-        </w:rPr>
-      </w:pPr>
-    </w:p>
-    <w:p>
-      <w:pPr>
-        <w:pStyle w:val="Heading1"/>
-      </w:pPr>
-      <w:r>
-        <w:t>Dataset</w:t>
+        <w:t xml:space="preserve">For this project, the use case is defined as a non-profit in New York city </w:t>
+      </w:r>
+      <w:r>
+        <w:t xml:space="preserve">providing support for eviction cases across the municipality. </w:t>
+      </w:r>
+      <w:r>
+        <w:t xml:space="preserve">Such a non-profit would naturally need to gather data to determine where best to </w:t>
+      </w:r>
+      <w:r>
+        <w:t xml:space="preserve">concentrate their efforts in the city; i.e. where </w:t>
+      </w:r>
+      <w:r>
+        <w:t xml:space="preserve">the </w:t>
+      </w:r>
+      <w:r>
+        <w:t xml:space="preserve">most evictions are per capita and </w:t>
       </w:r>
     </w:p>
     <w:p>
@@ -281,169 +208,6 @@
         <w:spacing w:before="175"/>
         <w:ind w:left="100"/>
       </w:pPr>
-      <w:r>
-        <w:t>(Provide</w:t>
-      </w:r>
-      <w:r>
-        <w:rPr>
-          <w:spacing w:val="-5"/>
-        </w:rPr>
-        <w:t xml:space="preserve"> </w:t>
-      </w:r>
-      <w:r>
-        <w:t>a</w:t>
-      </w:r>
-      <w:r>
-        <w:rPr>
-          <w:spacing w:val="-6"/>
-        </w:rPr>
-        <w:t xml:space="preserve"> </w:t>
-      </w:r>
-      <w:r>
-        <w:t>description</w:t>
-      </w:r>
-      <w:r>
-        <w:rPr>
-          <w:spacing w:val="-5"/>
-        </w:rPr>
-        <w:t xml:space="preserve"> </w:t>
-      </w:r>
-      <w:r>
-        <w:t>of</w:t>
-      </w:r>
-      <w:r>
-        <w:rPr>
-          <w:spacing w:val="-5"/>
-        </w:rPr>
-        <w:t xml:space="preserve"> </w:t>
-      </w:r>
-      <w:r>
-        <w:t>your</w:t>
-      </w:r>
-      <w:r>
-        <w:rPr>
-          <w:spacing w:val="-5"/>
-        </w:rPr>
-        <w:t xml:space="preserve"> </w:t>
-      </w:r>
-      <w:r>
-        <w:t>dataset</w:t>
-      </w:r>
-      <w:r>
-        <w:rPr>
-          <w:spacing w:val="-5"/>
-        </w:rPr>
-        <w:t xml:space="preserve"> </w:t>
-      </w:r>
-      <w:r>
-        <w:t>and</w:t>
-      </w:r>
-      <w:r>
-        <w:rPr>
-          <w:spacing w:val="-5"/>
-        </w:rPr>
-        <w:t xml:space="preserve"> </w:t>
-      </w:r>
-      <w:r>
-        <w:t>source.</w:t>
-      </w:r>
-      <w:r>
-        <w:rPr>
-          <w:spacing w:val="-5"/>
-        </w:rPr>
-        <w:t xml:space="preserve"> </w:t>
-      </w:r>
-      <w:r>
-        <w:t>Also</w:t>
-      </w:r>
-      <w:r>
-        <w:rPr>
-          <w:spacing w:val="-5"/>
-        </w:rPr>
-        <w:t xml:space="preserve"> </w:t>
-      </w:r>
-      <w:r>
-        <w:t>justify</w:t>
-      </w:r>
-      <w:r>
-        <w:rPr>
-          <w:spacing w:val="-5"/>
-        </w:rPr>
-        <w:t xml:space="preserve"> </w:t>
-      </w:r>
-      <w:r>
-        <w:t>why</w:t>
-      </w:r>
-      <w:r>
-        <w:rPr>
-          <w:spacing w:val="-5"/>
-        </w:rPr>
-        <w:t xml:space="preserve"> </w:t>
-      </w:r>
-      <w:r>
-        <w:t>you</w:t>
-      </w:r>
-      <w:r>
-        <w:rPr>
-          <w:spacing w:val="-5"/>
-        </w:rPr>
-        <w:t xml:space="preserve"> </w:t>
-      </w:r>
-      <w:r>
-        <w:t>chose</w:t>
-      </w:r>
-      <w:r>
-        <w:rPr>
-          <w:spacing w:val="-5"/>
-        </w:rPr>
-        <w:t xml:space="preserve"> </w:t>
-      </w:r>
-      <w:r>
-        <w:t>this</w:t>
-      </w:r>
-      <w:r>
-        <w:rPr>
-          <w:spacing w:val="-5"/>
-        </w:rPr>
-        <w:t xml:space="preserve"> </w:t>
-      </w:r>
-      <w:r>
-        <w:t>source)</w:t>
-      </w:r>
-    </w:p>
-    <w:p>
-      <w:pPr>
-        <w:pStyle w:val="BodyText"/>
-        <w:rPr>
-          <w:sz w:val="24"/>
-        </w:rPr>
-      </w:pPr>
-    </w:p>
-    <w:p>
-      <w:pPr>
-        <w:pStyle w:val="BodyText"/>
-        <w:spacing w:before="11"/>
-        <w:rPr>
-          <w:sz w:val="35"/>
-        </w:rPr>
-      </w:pPr>
-    </w:p>
-    <w:p>
-      <w:pPr>
-        <w:pStyle w:val="Heading1"/>
-      </w:pPr>
-      <w:r>
-        <w:t>Implementation</w:t>
-      </w:r>
-      <w:r>
-        <w:rPr>
-          <w:spacing w:val="-10"/>
-        </w:rPr>
-        <w:t xml:space="preserve"> </w:t>
-      </w:r>
-      <w:r>
-        <w:t>Process</w:t>
-      </w:r>
     </w:p>
     <w:p>
       <w:pPr>
@@ -452,52 +216,146 @@
         <w:ind w:left="100"/>
       </w:pPr>
       <w:r>
-        <w:t>(Describe</w:t>
-      </w:r>
-      <w:r>
-        <w:rPr>
-          <w:spacing w:val="-6"/>
-        </w:rPr>
-        <w:t xml:space="preserve"> </w:t>
-      </w:r>
-      <w:r>
-        <w:t>your</w:t>
-      </w:r>
-      <w:r>
-        <w:rPr>
-          <w:spacing w:val="-6"/>
-        </w:rPr>
-        <w:t xml:space="preserve"> </w:t>
-      </w:r>
-      <w:r>
-        <w:t>entire</w:t>
-      </w:r>
-      <w:r>
-        <w:rPr>
-          <w:spacing w:val="-5"/>
-        </w:rPr>
-        <w:t xml:space="preserve"> </w:t>
-      </w:r>
-      <w:r>
-        <w:t>process</w:t>
-      </w:r>
-      <w:r>
-        <w:rPr>
-          <w:spacing w:val="-6"/>
-        </w:rPr>
-        <w:t xml:space="preserve"> </w:t>
-      </w:r>
-      <w:r>
-        <w:t>in</w:t>
-      </w:r>
-      <w:r>
-        <w:rPr>
-          <w:spacing w:val="-6"/>
-        </w:rPr>
-        <w:t xml:space="preserve"> </w:t>
-      </w:r>
-      <w:r>
-        <w:t>detail)</w:t>
+        <w:t xml:space="preserve">The </w:t>
+      </w:r>
+      <w:r>
+        <w:t xml:space="preserve">project is an analysis of eviction trends in New York city, and how </w:t>
+      </w:r>
+      <w:r>
+        <w:t xml:space="preserve">these trends correlate against population and income data for the city’s boroughs. New York city has five boroughs – the Bronx, Queens, Manhattan, </w:t>
+      </w:r>
+      <w:r>
+        <w:t>Brooklyn</w:t>
+      </w:r>
+      <w:r>
+        <w:t>,</w:t>
+      </w:r>
+      <w:r>
+        <w:t xml:space="preserve"> and Staten Island – and the data for each borough is compared </w:t>
+      </w:r>
+      <w:r>
+        <w:t xml:space="preserve">to </w:t>
+      </w:r>
+      <w:r>
+        <w:t xml:space="preserve">determine </w:t>
+      </w:r>
+    </w:p>
+    <w:p>
+      <w:pPr>
+        <w:pStyle w:val="BodyText"/>
+        <w:rPr>
+          <w:sz w:val="24"/>
+        </w:rPr>
+      </w:pPr>
+    </w:p>
+    <w:p>
+      <w:pPr>
+        <w:pStyle w:val="BodyText"/>
+        <w:spacing w:before="10"/>
+        <w:rPr>
+          <w:sz w:val="35"/>
+        </w:rPr>
+      </w:pPr>
+    </w:p>
+    <w:p>
+      <w:pPr>
+        <w:pStyle w:val="Heading1"/>
+      </w:pPr>
+      <w:r>
+        <w:t>Dataset</w:t>
+      </w:r>
+    </w:p>
+    <w:p>
+      <w:pPr>
+        <w:pStyle w:val="BodyText"/>
+        <w:spacing w:before="175"/>
+        <w:ind w:left="100"/>
+      </w:pPr>
+      <w:r>
+        <w:t xml:space="preserve">The dataset used for this analysis is a </w:t>
+      </w:r>
+      <w:r>
+        <w:t xml:space="preserve">merging of data from </w:t>
+      </w:r>
+      <w:r>
+        <w:t xml:space="preserve">three sources; a dataset of evictions in New York city from </w:t>
+      </w:r>
+      <w:r>
+        <w:t xml:space="preserve">2017 to 2022, a dataset of </w:t>
+      </w:r>
+      <w:r>
+        <w:t xml:space="preserve">household </w:t>
+      </w:r>
+      <w:r>
+        <w:t xml:space="preserve">income </w:t>
+      </w:r>
+      <w:r>
+        <w:t xml:space="preserve">in New York </w:t>
+      </w:r>
+      <w:r>
+        <w:t>city</w:t>
+      </w:r>
+      <w:r>
+        <w:t xml:space="preserve"> </w:t>
+      </w:r>
+      <w:r>
+        <w:t>from 2013 to 2020</w:t>
+      </w:r>
+      <w:r>
+        <w:t xml:space="preserve">, and </w:t>
+      </w:r>
+      <w:r>
+        <w:t xml:space="preserve">census data of </w:t>
+      </w:r>
+      <w:r>
+        <w:t>county population across New York state.</w:t>
+      </w:r>
+    </w:p>
+    <w:p>
+      <w:pPr>
+        <w:pStyle w:val="BodyText"/>
+        <w:rPr>
+          <w:sz w:val="24"/>
+        </w:rPr>
+      </w:pPr>
+    </w:p>
+    <w:p>
+      <w:pPr>
+        <w:pStyle w:val="BodyText"/>
+        <w:spacing w:before="11"/>
+        <w:rPr>
+          <w:sz w:val="35"/>
+        </w:rPr>
+      </w:pPr>
+    </w:p>
+    <w:p>
+      <w:pPr>
+        <w:pStyle w:val="Heading1"/>
+      </w:pPr>
+      <w:r>
+        <w:t>Implementation</w:t>
+      </w:r>
+      <w:r>
+        <w:rPr>
+          <w:spacing w:val="-10"/>
+        </w:rPr>
+        <w:t xml:space="preserve"> </w:t>
+      </w:r>
+      <w:r>
+        <w:t>Process</w:t>
+      </w:r>
+    </w:p>
+    <w:p>
+      <w:pPr>
+        <w:pStyle w:val="BodyText"/>
+        <w:spacing w:before="175"/>
+        <w:ind w:left="100"/>
+      </w:pPr>
+      <w:r>
+        <w:t>First thing, implement the necessary libraries</w:t>
+      </w:r>
+      <w:r>
+        <w:t xml:space="preserve"> - </w:t>
       </w:r>
     </w:p>
     <w:p>
@@ -609,88 +467,10 @@
     <w:p>
       <w:pPr>
         <w:pStyle w:val="BodyText"/>
-        <w:spacing w:before="175"/>
-        <w:ind w:left="100"/>
-      </w:pPr>
-      <w:r>
-        <w:t>(Point</w:t>
-      </w:r>
-      <w:r>
-        <w:rPr>
-          <w:spacing w:val="-5"/>
-        </w:rPr>
-        <w:t xml:space="preserve"> </w:t>
-      </w:r>
-      <w:r>
-        <w:t>out</w:t>
-      </w:r>
-      <w:r>
-        <w:rPr>
-          <w:spacing w:val="-4"/>
-        </w:rPr>
-        <w:t xml:space="preserve"> </w:t>
-      </w:r>
-      <w:r>
-        <w:t>at</w:t>
-      </w:r>
-      <w:r>
-        <w:rPr>
-          <w:spacing w:val="-5"/>
-        </w:rPr>
-        <w:t xml:space="preserve"> </w:t>
-      </w:r>
-      <w:r>
-        <w:t>least</w:t>
-      </w:r>
-      <w:r>
-        <w:rPr>
-          <w:spacing w:val="-4"/>
-        </w:rPr>
-        <w:t xml:space="preserve"> </w:t>
-      </w:r>
-      <w:r>
-        <w:t>5</w:t>
-      </w:r>
-      <w:r>
-        <w:rPr>
-          <w:spacing w:val="-4"/>
-        </w:rPr>
-        <w:t xml:space="preserve"> </w:t>
-      </w:r>
-      <w:r>
-        <w:t>insights</w:t>
-      </w:r>
-      <w:r>
-        <w:rPr>
-          <w:spacing w:val="-5"/>
-        </w:rPr>
-        <w:t xml:space="preserve"> </w:t>
-      </w:r>
-      <w:r>
-        <w:t>in</w:t>
-      </w:r>
-      <w:r>
-        <w:rPr>
-          <w:spacing w:val="-4"/>
-        </w:rPr>
-        <w:t xml:space="preserve"> </w:t>
-      </w:r>
-      <w:r>
-        <w:t>bullet</w:t>
-      </w:r>
-      <w:r>
-        <w:rPr>
-          <w:spacing w:val="-4"/>
-        </w:rPr>
-        <w:t xml:space="preserve"> </w:t>
-      </w:r>
-      <w:r>
-        <w:t>points)</w:t>
-      </w:r>
-    </w:p>
-    <w:p>
-      <w:pPr>
-        <w:pStyle w:val="BodyText"/>
+        <w:numPr>
+          <w:ilvl w:val="0"/>
+          <w:numId w:val="1"/>
+        </w:numPr>
         <w:rPr>
           <w:sz w:val="24"/>
         </w:rPr>
@@ -762,11 +542,133 @@
     <w:sectPr>
       <w:type w:val="continuous"/>
       <w:pgSz w:w="11920" w:h="16840"/>
-      <w:pgMar w:top="1380" w:right="1680" w:bottom="280" w:left="1340" w:header="720" w:footer="720" w:gutter="0"/>
+      <w:pgMar w:top="720" w:right="720" w:bottom="720" w:left="720" w:header="720" w:footer="720" w:gutter="0"/>
       <w:cols w:space="720"/>
+      <w:docGrid w:linePitch="299"/>
     </w:sectPr>
   </w:body>
 </w:document>
+</file>
+
+<file path=word/numbering.xml><?xml version="1.0" encoding="utf-8"?>
+<w:numbering xmlns:wpc="http://schemas.microsoft.com/office/word/2010/wordprocessingCanvas" xmlns:cx="http://schemas.microsoft.com/office/drawing/2014/chartex" xmlns:cx1="http://schemas.microsoft.com/office/drawing/2015/9/8/chartex" xmlns:cx2="http://schemas.microsoft.com/office/drawing/2015/10/21/chartex" xmlns:cx3="http://schemas.microsoft.com/office/drawing/2016/5/9/chartex" xmlns:cx4="http://schemas.microsoft.com/office/drawing/2016/5/10/chartex" xmlns:cx5="http://schemas.microsoft.com/office/drawing/2016/5/11/chartex" xmlns:cx6="http://schemas.microsoft.com/office/drawing/2016/5/12/chartex" xmlns:cx7="http://schemas.microsoft.com/office/drawing/2016/5/13/chartex" xmlns:cx8="http://schemas.microsoft.com/office/drawing/2016/5/14/chartex" xmlns:mc="http://schemas.openxmlformats.org/markup-compatibility/2006" xmlns:aink="http://schemas.microsoft.com/office/drawing/2016/ink" xmlns:am3d="http://schemas.microsoft.com/office/drawing/2017/model3d" xmlns:o="urn:schemas-microsoft-com:office:office" xmlns:oel="http://schemas.microsoft.com/office/2019/extlst" xmlns:r="http://schemas.openxmlformats.org/officeDocument/2006/relationships" xmlns:m="http://schemas.openxmlformats.org/officeDocument/2006/math" xmlns:v="urn:schemas-microsoft-com:vml" xmlns:wp14="http://schemas.microsoft.com/office/word/2010/wordprocessingDrawing" xmlns:wp="http://schemas.openxmlformats.org/drawingml/2006/wordprocessingDrawing" xmlns:w10="urn:schemas-microsoft-com:office:word" xmlns:w="http://schemas.openxmlformats.org/wordprocessingml/2006/main" xmlns:w14="http://schemas.microsoft.com/office/word/2010/wordml" xmlns:w15="http://schemas.microsoft.com/office/word/2012/wordml" xmlns:w16cex="http://schemas.microsoft.com/office/word/2018/wordml/cex" xmlns:w16cid="http://schemas.microsoft.com/office/word/2016/wordml/cid" xmlns:w16="http://schemas.microsoft.com/office/word/2018/wordml" xmlns:w16sdtdh="http://schemas.microsoft.com/office/word/2020/wordml/sdtdatahash" xmlns:w16se="http://schemas.microsoft.com/office/word/2015/wordml/symex" xmlns:wpg="http://schemas.microsoft.com/office/word/2010/wordprocessingGroup" xmlns:wpi="http://schemas.microsoft.com/office/word/2010/wordprocessingInk" xmlns:wne="http://schemas.microsoft.com/office/word/2006/wordml" xmlns:wps="http://schemas.microsoft.com/office/word/2010/wordprocessingShape" mc:Ignorable="w14 w15 w16se w16cid w16 w16cex w16sdtdh wp14">
+  <w:abstractNum w:abstractNumId="0" w15:restartNumberingAfterBreak="0">
+    <w:nsid w:val="55BC5343"/>
+    <w:multiLevelType w:val="hybridMultilevel"/>
+    <w:tmpl w:val="C54EC126"/>
+    <w:lvl w:ilvl="0" w:tplc="18090005">
+      <w:start w:val="1"/>
+      <w:numFmt w:val="bullet"/>
+      <w:lvlText w:val=""/>
+      <w:lvlJc w:val="left"/>
+      <w:pPr>
+        <w:ind w:left="720" w:hanging="360"/>
+      </w:pPr>
+      <w:rPr>
+        <w:rFonts w:ascii="Wingdings" w:hAnsi="Wingdings" w:hint="default"/>
+      </w:rPr>
+    </w:lvl>
+    <w:lvl w:ilvl="1" w:tplc="18090003" w:tentative="1">
+      <w:start w:val="1"/>
+      <w:numFmt w:val="bullet"/>
+      <w:lvlText w:val="o"/>
+      <w:lvlJc w:val="left"/>
+      <w:pPr>
+        <w:ind w:left="1440" w:hanging="360"/>
+      </w:pPr>
+      <w:rPr>
+        <w:rFonts w:ascii="Courier New" w:hAnsi="Courier New" w:cs="Courier New" w:hint="default"/>
+      </w:rPr>
+    </w:lvl>
+    <w:lvl w:ilvl="2" w:tplc="18090005" w:tentative="1">
+      <w:start w:val="1"/>
+      <w:numFmt w:val="bullet"/>
+      <w:lvlText w:val=""/>
+      <w:lvlJc w:val="left"/>
+      <w:pPr>
+        <w:ind w:left="2160" w:hanging="360"/>
+      </w:pPr>
+      <w:rPr>
+        <w:rFonts w:ascii="Wingdings" w:hAnsi="Wingdings" w:hint="default"/>
+      </w:rPr>
+    </w:lvl>
+    <w:lvl w:ilvl="3" w:tplc="18090001" w:tentative="1">
+      <w:start w:val="1"/>
+      <w:numFmt w:val="bullet"/>
+      <w:lvlText w:val=""/>
+      <w:lvlJc w:val="left"/>
+      <w:pPr>
+        <w:ind w:left="2880" w:hanging="360"/>
+      </w:pPr>
+      <w:rPr>
+        <w:rFonts w:ascii="Symbol" w:hAnsi="Symbol" w:hint="default"/>
+      </w:rPr>
+    </w:lvl>
+    <w:lvl w:ilvl="4" w:tplc="18090003" w:tentative="1">
+      <w:start w:val="1"/>
+      <w:numFmt w:val="bullet"/>
+      <w:lvlText w:val="o"/>
+      <w:lvlJc w:val="left"/>
+      <w:pPr>
+        <w:ind w:left="3600" w:hanging="360"/>
+      </w:pPr>
+      <w:rPr>
+        <w:rFonts w:ascii="Courier New" w:hAnsi="Courier New" w:cs="Courier New" w:hint="default"/>
+      </w:rPr>
+    </w:lvl>
+    <w:lvl w:ilvl="5" w:tplc="18090005" w:tentative="1">
+      <w:start w:val="1"/>
+      <w:numFmt w:val="bullet"/>
+      <w:lvlText w:val=""/>
+      <w:lvlJc w:val="left"/>
+      <w:pPr>
+        <w:ind w:left="4320" w:hanging="360"/>
+      </w:pPr>
+      <w:rPr>
+        <w:rFonts w:ascii="Wingdings" w:hAnsi="Wingdings" w:hint="default"/>
+      </w:rPr>
+    </w:lvl>
+    <w:lvl w:ilvl="6" w:tplc="18090001" w:tentative="1">
+      <w:start w:val="1"/>
+      <w:numFmt w:val="bullet"/>
+      <w:lvlText w:val=""/>
+      <w:lvlJc w:val="left"/>
+      <w:pPr>
+        <w:ind w:left="5040" w:hanging="360"/>
+      </w:pPr>
+      <w:rPr>
+        <w:rFonts w:ascii="Symbol" w:hAnsi="Symbol" w:hint="default"/>
+      </w:rPr>
+    </w:lvl>
+    <w:lvl w:ilvl="7" w:tplc="18090003" w:tentative="1">
+      <w:start w:val="1"/>
+      <w:numFmt w:val="bullet"/>
+      <w:lvlText w:val="o"/>
+      <w:lvlJc w:val="left"/>
+      <w:pPr>
+        <w:ind w:left="5760" w:hanging="360"/>
+      </w:pPr>
+      <w:rPr>
+        <w:rFonts w:ascii="Courier New" w:hAnsi="Courier New" w:cs="Courier New" w:hint="default"/>
+      </w:rPr>
+    </w:lvl>
+    <w:lvl w:ilvl="8" w:tplc="18090005" w:tentative="1">
+      <w:start w:val="1"/>
+      <w:numFmt w:val="bullet"/>
+      <w:lvlText w:val=""/>
+      <w:lvlJc w:val="left"/>
+      <w:pPr>
+        <w:ind w:left="6480" w:hanging="360"/>
+      </w:pPr>
+      <w:rPr>
+        <w:rFonts w:ascii="Wingdings" w:hAnsi="Wingdings" w:hint="default"/>
+      </w:rPr>
+    </w:lvl>
+  </w:abstractNum>
+  <w:num w:numId="1" w16cid:durableId="1651708143">
+    <w:abstractNumId w:val="0"/>
+  </w:num>
+</w:numbering>
 </file>
 
 <file path=word/styles.xml><?xml version="1.0" encoding="utf-8"?>

</xml_diff>